<commit_message>
Update Phillip Moss Studio Practice 2of2.docx
</commit_message>
<xml_diff>
--- a/Phillip Moss Studio Practice 2of2.docx
+++ b/Phillip Moss Studio Practice 2of2.docx
@@ -1902,9 +1902,38 @@
     <w:p>
       <w:pPr>
         <w:rPr>
-          <w:lang w:eastAsia="en-AU"/>
-        </w:rPr>
-      </w:pPr>
+          <w:b/>
+          <w:bCs/>
+          <w:lang w:eastAsia="en-AU"/>
+        </w:rPr>
+      </w:pPr>
+      <w:r>
+        <w:rPr>
+          <w:b/>
+          <w:bCs/>
+          <w:lang w:eastAsia="en-AU"/>
+        </w:rPr>
+        <w:t>Answer:</w:t>
+      </w:r>
+    </w:p>
+    <w:p>
+      <w:pPr>
+        <w:rPr>
+          <w:lang w:eastAsia="en-AU"/>
+        </w:rPr>
+      </w:pPr>
+      <w:r>
+        <w:rPr>
+          <w:lang w:eastAsia="en-AU"/>
+        </w:rPr>
+        <w:t>The questions that I would include on the list of fact-finding for this matter would include how often each member of the team is clear on who needs to handle each degree of matter, how often each team member is certain on their ability to classify the severity of each case that comes toward them, which inbound clients are the easiest for them to oversee and understand the issues of, and where they ought to go to find out more information for the policies and procedures that they are intended to follow.</w:t>
+      </w:r>
+      <w:r>
+        <w:rPr>
+          <w:lang w:eastAsia="en-AU"/>
+        </w:rPr>
+        <w:br/>
+      </w:r>
     </w:p>
     <w:p>
       <w:pPr>
@@ -2213,6 +2242,31 @@
       </w:pPr>
       <w:r>
         <w:rPr>
+          <w:b/>
+          <w:bCs/>
+          <w:szCs w:val="24"/>
+        </w:rPr>
+        <w:lastRenderedPageBreak/>
+        <w:t>Answer:</w:t>
+      </w:r>
+      <w:r>
+        <w:rPr>
+          <w:b/>
+          <w:bCs/>
+          <w:szCs w:val="24"/>
+        </w:rPr>
+        <w:br/>
+      </w:r>
+      <w:r>
+        <w:rPr>
+          <w:b/>
+          <w:bCs/>
+          <w:szCs w:val="24"/>
+        </w:rPr>
+        <w:br/>
+      </w:r>
+      <w:r>
+        <w:rPr>
           <w:szCs w:val="24"/>
         </w:rPr>
         <w:t>Andrew,</w:t>
@@ -2249,28 +2303,13 @@
         <w:rPr>
           <w:szCs w:val="24"/>
         </w:rPr>
-        <w:t xml:space="preserve">The first thing is defining how the desks ought to be conducting their basic processes. What is the threshold for a matter to be escalated to management? What is the required level of attention that they ought to give to each </w:t>
-      </w:r>
-      <w:proofErr w:type="gramStart"/>
-      <w:r>
-        <w:rPr>
-          <w:szCs w:val="24"/>
-        </w:rPr>
-        <w:t>low level</w:t>
-      </w:r>
-      <w:proofErr w:type="gramEnd"/>
-      <w:r>
-        <w:rPr>
-          <w:szCs w:val="24"/>
-        </w:rPr>
-        <w:t xml:space="preserve"> concern before diverting it to other </w:t>
-      </w:r>
-      <w:r>
-        <w:rPr>
-          <w:szCs w:val="24"/>
-        </w:rPr>
-        <w:lastRenderedPageBreak/>
-        <w:t>relevant resources, so the desks may attend to other duties?</w:t>
+        <w:t>In the first</w:t>
+      </w:r>
+      <w:r>
+        <w:rPr>
+          <w:szCs w:val="24"/>
+        </w:rPr>
+        <w:t xml:space="preserve"> is defining how the desks ought to be conducting their basic processes. What is the threshold for a matter to be escalated to management? What is the required level of attention that they ought to give to each low level concern before diverting it to other relevant resources, so the desks may attend to other duties?</w:t>
       </w:r>
       <w:r>
         <w:rPr>
@@ -2288,21 +2327,7 @@
         <w:rPr>
           <w:szCs w:val="24"/>
         </w:rPr>
-        <w:t xml:space="preserve">liaise between us and our clients is the one that will handle and oversee every facet of the clients’ matter – regardless of </w:t>
-      </w:r>
-      <w:proofErr w:type="gramStart"/>
-      <w:r>
-        <w:rPr>
-          <w:szCs w:val="24"/>
-        </w:rPr>
-        <w:t>whether or not</w:t>
-      </w:r>
-      <w:proofErr w:type="gramEnd"/>
-      <w:r>
-        <w:rPr>
-          <w:szCs w:val="24"/>
-        </w:rPr>
-        <w:t xml:space="preserve"> the matter is within the purview of that resource. At the </w:t>
+        <w:t xml:space="preserve">liaise between us and our clients is the one that will handle and oversee every facet of the clients’ matter – regardless of whether or not the matter is within the purview of that resource. At the </w:t>
       </w:r>
       <w:r>
         <w:rPr>
@@ -2331,7 +2356,31 @@
         <w:rPr>
           <w:szCs w:val="24"/>
         </w:rPr>
-        <w:t xml:space="preserve">Second to mention is producing a better back-end software solution for the Help/Support desks to record and classify each matter. This will allow them to catalogue each issue with much greater accuracy and clarity, with follow-up and task assignments becoming smoother and clearer. Management (including C-suite) will spend far less time searching for individual </w:t>
+        <w:t xml:space="preserve">Second to </w:t>
+      </w:r>
+      <w:r>
+        <w:rPr>
+          <w:szCs w:val="24"/>
+        </w:rPr>
+        <w:t>afford</w:t>
+      </w:r>
+      <w:r>
+        <w:rPr>
+          <w:szCs w:val="24"/>
+        </w:rPr>
+        <w:t xml:space="preserve"> is producing a better back-end </w:t>
+      </w:r>
+      <w:r>
+        <w:rPr>
+          <w:szCs w:val="24"/>
+        </w:rPr>
+        <w:t xml:space="preserve">ITSM </w:t>
+      </w:r>
+      <w:r>
+        <w:rPr>
+          <w:szCs w:val="24"/>
+        </w:rPr>
+        <w:t xml:space="preserve">software solution for the Help/Support desks to record and classify each matter. This will allow them to catalogue each issue with much greater accuracy and clarity, with follow-up and task assignments becoming smoother and clearer. Management (including C-suite) will spend far less time searching for individual </w:t>
       </w:r>
       <w:r>
         <w:rPr>
@@ -2349,21 +2398,7 @@
         <w:rPr>
           <w:szCs w:val="24"/>
         </w:rPr>
-        <w:t xml:space="preserve"> and having to scan through the current spreadsheet multiple times </w:t>
-      </w:r>
-      <w:proofErr w:type="gramStart"/>
-      <w:r>
-        <w:rPr>
-          <w:szCs w:val="24"/>
-        </w:rPr>
-        <w:t>in an attempt to</w:t>
-      </w:r>
-      <w:proofErr w:type="gramEnd"/>
-      <w:r>
-        <w:rPr>
-          <w:szCs w:val="24"/>
-        </w:rPr>
-        <w:t xml:space="preserve"> collate all contact instances (That are at present recorded individually rather than collectively under a single entry) regarding the matter. Whether or not a matter requires attention will become clearer for every level of our body.</w:t>
+        <w:t xml:space="preserve"> and having to scan through the current spreadsheet multiple times in an attempt to collate all contact instances (That are at present recorded individually rather than collectively under a single entry) regarding the matter. Whether or not a matter requires attention will become clearer for every level of our body.</w:t>
       </w:r>
     </w:p>
     <w:p>
@@ -2380,39 +2415,31 @@
         <w:rPr>
           <w:szCs w:val="24"/>
         </w:rPr>
-        <w:t xml:space="preserve">The </w:t>
-      </w:r>
-      <w:r>
-        <w:rPr>
-          <w:szCs w:val="24"/>
-        </w:rPr>
-        <w:t>third</w:t>
-      </w:r>
-      <w:r>
-        <w:rPr>
-          <w:szCs w:val="24"/>
-        </w:rPr>
-        <w:t xml:space="preserve"> urgent point requiring attention is </w:t>
-      </w:r>
-      <w:r>
-        <w:rPr>
-          <w:szCs w:val="24"/>
-        </w:rPr>
-        <w:t xml:space="preserve">the lack of direct manager involvement with each matter. Attitude of the desks’ managers has been incredibly </w:t>
-      </w:r>
-      <w:proofErr w:type="gramStart"/>
-      <w:r>
-        <w:rPr>
-          <w:szCs w:val="24"/>
-        </w:rPr>
-        <w:t>lax</w:t>
-      </w:r>
-      <w:proofErr w:type="gramEnd"/>
-      <w:r>
-        <w:rPr>
-          <w:szCs w:val="24"/>
-        </w:rPr>
-        <w:t xml:space="preserve"> and they have made no attempt or effort to be involved in the running of their departments. Many of the issues outlined above</w:t>
+        <w:t>Third of the</w:t>
+      </w:r>
+      <w:r>
+        <w:rPr>
+          <w:szCs w:val="24"/>
+        </w:rPr>
+        <w:t xml:space="preserve"> urgent point</w:t>
+      </w:r>
+      <w:r>
+        <w:rPr>
+          <w:szCs w:val="24"/>
+        </w:rPr>
+        <w:t>s</w:t>
+      </w:r>
+      <w:r>
+        <w:rPr>
+          <w:szCs w:val="24"/>
+        </w:rPr>
+        <w:t xml:space="preserve"> requiring attention is </w:t>
+      </w:r>
+      <w:r>
+        <w:rPr>
+          <w:szCs w:val="24"/>
+        </w:rPr>
+        <w:t>the lack of direct manager involvement with each matter. Attitude of the desks’ managers has been incredibly lax and they have made no attempt or effort to be involved in the running of their departments. Many of the issues outlined above</w:t>
       </w:r>
       <w:r>
         <w:rPr>
@@ -2442,27 +2469,19 @@
         <w:rPr>
           <w:szCs w:val="24"/>
         </w:rPr>
-        <w:t xml:space="preserve">Resolving </w:t>
-      </w:r>
-      <w:proofErr w:type="gramStart"/>
-      <w:r>
-        <w:rPr>
-          <w:szCs w:val="24"/>
-        </w:rPr>
-        <w:t>all of</w:t>
-      </w:r>
-      <w:proofErr w:type="gramEnd"/>
-      <w:r>
-        <w:rPr>
-          <w:szCs w:val="24"/>
-        </w:rPr>
-        <w:t xml:space="preserve"> these issues will only require four hours (Including time for group meetings to confirm all details) of the HR department regarding mandates and policy for the conduct of departmental management, and approximately forty hours from a single resource of the IT department to research, implement, and problem-resolve a database solution for the desks’ immediate data entry and clerical needs.</w:t>
+        <w:t>Resolving all of these issues will only require four hours (Including time for group meetings to confirm all details) of the HR department regarding mandates and policy for the conduct of departmental management, and approximately forty hours from a single resource of the IT department to research, implement, and problem-resolve a database solution for the desks’ immediate data entry and clerical needs.</w:t>
       </w:r>
       <w:r>
         <w:rPr>
           <w:szCs w:val="24"/>
         </w:rPr>
         <w:br/>
+      </w:r>
+      <w:r>
+        <w:rPr>
+          <w:szCs w:val="24"/>
+        </w:rPr>
+        <w:lastRenderedPageBreak/>
         <w:t>These three simple  things will vastly improve our efficiency as a whole, and reduce our expenditure on overhead costs by at least thirty percent, as well as improving customer satisfaction and retention.</w:t>
       </w:r>
     </w:p>
@@ -2577,21 +2596,7 @@
           <w:szCs w:val="24"/>
         </w:rPr>
         <w:lastRenderedPageBreak/>
-        <w:t xml:space="preserve">The email and proposal </w:t>
-      </w:r>
-      <w:proofErr w:type="gramStart"/>
-      <w:r>
-        <w:rPr>
-          <w:szCs w:val="24"/>
-        </w:rPr>
-        <w:t>is</w:t>
-      </w:r>
-      <w:proofErr w:type="gramEnd"/>
-      <w:r>
-        <w:rPr>
-          <w:szCs w:val="24"/>
-        </w:rPr>
-        <w:t xml:space="preserve"> written clearly and with SMART objectives in mind, and would be very successful in a true office environment. It could be improved by incorporating a </w:t>
+        <w:t xml:space="preserve">The email and proposal is written clearly and with SMART objectives in mind, and would be very successful in a true office environment. It could be improved by incorporating a </w:t>
       </w:r>
       <w:r>
         <w:rPr>
@@ -3435,27 +3440,13 @@
         <w:rPr>
           <w:szCs w:val="24"/>
         </w:rPr>
-        <w:t>Several requests were highly incredibly vital (Six points of frequency across priorities One and Two) and likely to have required escalation, but with unclear guidelines on how or when to do so, Help/Support desk personnel are forced to handle all matters by themselves.</w:t>
-      </w:r>
-      <w:r>
-        <w:rPr>
-          <w:szCs w:val="24"/>
-        </w:rPr>
-        <w:t xml:space="preserve"> </w:t>
-      </w:r>
-      <w:proofErr w:type="gramStart"/>
-      <w:r>
-        <w:rPr>
-          <w:szCs w:val="24"/>
-        </w:rPr>
-        <w:t>Also</w:t>
-      </w:r>
-      <w:proofErr w:type="gramEnd"/>
-      <w:r>
-        <w:rPr>
-          <w:szCs w:val="24"/>
-        </w:rPr>
-        <w:t xml:space="preserve"> to add, five of those support request tickets appear to be related to a single issue and could be collected together to simplify and be much easier to assign resolution for.</w:t>
+        <w:t>Several requests were incredibly vital (Six points of frequency across priorities One and Two) and likely to have required escalation, but with unclear guidelines on how or when to do so, Help/Support desk personnel are forced to handle all matters by themselves.</w:t>
+      </w:r>
+      <w:r>
+        <w:rPr>
+          <w:szCs w:val="24"/>
+        </w:rPr>
+        <w:t xml:space="preserve"> Also to add, five of those support request tickets appear to be related to a single issue and could be collected together to simplify and be much easier to assign resolution for.</w:t>
       </w:r>
     </w:p>
     <w:p>
@@ -3472,35 +3463,7 @@
         <w:rPr>
           <w:szCs w:val="24"/>
         </w:rPr>
-        <w:t xml:space="preserve">Matters that are Priorities One and Two affected the entire </w:t>
-      </w:r>
-      <w:proofErr w:type="spellStart"/>
-      <w:r>
-        <w:rPr>
-          <w:szCs w:val="24"/>
-        </w:rPr>
-        <w:t>playerbase</w:t>
-      </w:r>
-      <w:proofErr w:type="spellEnd"/>
-      <w:r>
-        <w:rPr>
-          <w:szCs w:val="24"/>
-        </w:rPr>
-        <w:t xml:space="preserve">, or a single VIP. While the entire </w:t>
-      </w:r>
-      <w:proofErr w:type="spellStart"/>
-      <w:r>
-        <w:rPr>
-          <w:szCs w:val="24"/>
-        </w:rPr>
-        <w:t>playerbase</w:t>
-      </w:r>
-      <w:proofErr w:type="spellEnd"/>
-      <w:r>
-        <w:rPr>
-          <w:szCs w:val="24"/>
-        </w:rPr>
-        <w:t xml:space="preserve"> is correctly placed as a high priority, the VIP is erroneously given too high of a priority and is a drain on resources as a result for what should be otherwise simple-to-resolve personal issues.</w:t>
+        <w:t>Matters that are Priorities One and Two affected the entire playerbase, or a single VIP. While the entire playerbase is correctly placed as a high priority, the VIP is erroneously given too high of a priority and is a drain on resources as a result for what should be otherwise simple-to-resolve personal issues.</w:t>
       </w:r>
     </w:p>
     <w:p>
@@ -3724,21 +3687,7 @@
         <w:rPr>
           <w:szCs w:val="24"/>
         </w:rPr>
-        <w:t>Requests involving a majority of the userbase are correctly placed, but I would remove the priority given to “</w:t>
-      </w:r>
-      <w:proofErr w:type="gramStart"/>
-      <w:r>
-        <w:rPr>
-          <w:szCs w:val="24"/>
-        </w:rPr>
-        <w:t>VIP”s</w:t>
-      </w:r>
-      <w:proofErr w:type="gramEnd"/>
-      <w:r>
-        <w:rPr>
-          <w:szCs w:val="24"/>
-        </w:rPr>
-        <w:t>, given the nature of many personal or idiosyncratic requests draining resources and attention away from the thinly staffed Help/Support desks. There should be much clearer guidelines for what the desk personnel themselves are to handle, and what they ought to escalate to higher management.</w:t>
+        <w:t>Requests involving a majority of the userbase are correctly placed, but I would remove the priority given to “VIP”s, given the nature of many personal or idiosyncratic requests draining resources and attention away from the thinly staffed Help/Support desks. There should be much clearer guidelines for what the desk personnel themselves are to handle, and what they ought to escalate to higher management.</w:t>
       </w:r>
     </w:p>
     <w:p>
@@ -8421,6 +8370,7 @@
     <w:rsid w:val="003B3140"/>
     <w:rsid w:val="00521F49"/>
     <w:rsid w:val="00537AB7"/>
+    <w:rsid w:val="00755F05"/>
     <w:rsid w:val="0077743A"/>
     <w:rsid w:val="008179A6"/>
     <w:rsid w:val="00935D00"/>
@@ -9190,6 +9140,12 @@
 </file>
 
 <file path=customXml/item1.xml><?xml version="1.0" encoding="utf-8"?>
+<p:properties xmlns:p="http://schemas.microsoft.com/office/2006/metadata/properties" xmlns:xsi="http://www.w3.org/2001/XMLSchema-instance" xmlns:pc="http://schemas.microsoft.com/office/infopath/2007/PartnerControls">
+  <documentManagement/>
+</p:properties>
+</file>
+
+<file path=customXml/item2.xml><?xml version="1.0" encoding="utf-8"?>
 <ct:contentTypeSchema xmlns:ct="http://schemas.microsoft.com/office/2006/metadata/contentType" xmlns:ma="http://schemas.microsoft.com/office/2006/metadata/properties/metaAttributes" ct:_="" ma:_="" ma:contentTypeName="Document" ma:contentTypeID="0x010100221CE4F7B357EB469B32CF6CE7167475" ma:contentTypeVersion="9" ma:contentTypeDescription="Create a new document." ma:contentTypeScope="" ma:versionID="e3a979e5c9777e182a9cff8298e2942a">
   <xsd:schema xmlns:xsd="http://www.w3.org/2001/XMLSchema" xmlns:xs="http://www.w3.org/2001/XMLSchema" xmlns:p="http://schemas.microsoft.com/office/2006/metadata/properties" xmlns:ns2="b798198a-4fbf-42be-8530-1d0c80d0fe61" xmlns:ns3="389f41fd-c1fd-42a7-9d73-f4e35625c411" targetNamespace="http://schemas.microsoft.com/office/2006/metadata/properties" ma:root="true" ma:fieldsID="fa14d50392ac2e3966cf29cc49dee434" ns2:_="" ns3:_="">
     <xsd:import namespace="b798198a-4fbf-42be-8530-1d0c80d0fe61"/>
@@ -9386,13 +9342,11 @@
 </ct:contentTypeSchema>
 </file>
 
-<file path=customXml/item2.xml><?xml version="1.0" encoding="utf-8"?>
-<p:properties xmlns:p="http://schemas.microsoft.com/office/2006/metadata/properties" xmlns:xsi="http://www.w3.org/2001/XMLSchema-instance" xmlns:pc="http://schemas.microsoft.com/office/infopath/2007/PartnerControls">
-  <documentManagement/>
-</p:properties>
+<file path=customXml/item3.xml><?xml version="1.0" encoding="utf-8"?>
+<b:Sources xmlns:b="http://schemas.openxmlformats.org/officeDocument/2006/bibliography" xmlns="http://schemas.openxmlformats.org/officeDocument/2006/bibliography" SelectedStyle="\APA.XSL" StyleName="APA"/>
 </file>
 
-<file path=customXml/item3.xml><?xml version="1.0" encoding="utf-8"?>
+<file path=customXml/item4.xml><?xml version="1.0" encoding="utf-8"?>
 <?mso-contentType ?>
 <FormTemplates xmlns="http://schemas.microsoft.com/sharepoint/v3/contenttype/forms">
   <Display>DocumentLibraryForm</Display>
@@ -9401,11 +9355,16 @@
 </FormTemplates>
 </file>
 
-<file path=customXml/item4.xml><?xml version="1.0" encoding="utf-8"?>
-<b:Sources xmlns:b="http://schemas.openxmlformats.org/officeDocument/2006/bibliography" xmlns="http://schemas.openxmlformats.org/officeDocument/2006/bibliography" SelectedStyle="\APA.XSL" StyleName="APA"/>
+<file path=customXml/itemProps1.xml><?xml version="1.0" encoding="utf-8"?>
+<ds:datastoreItem xmlns:ds="http://schemas.openxmlformats.org/officeDocument/2006/customXml" ds:itemID="{CCF58D16-A835-4BDB-A50F-CD88A88BBFEB}">
+  <ds:schemaRefs>
+    <ds:schemaRef ds:uri="http://schemas.microsoft.com/office/2006/metadata/properties"/>
+    <ds:schemaRef ds:uri="http://schemas.microsoft.com/office/infopath/2007/PartnerControls"/>
+  </ds:schemaRefs>
+</ds:datastoreItem>
 </file>
 
-<file path=customXml/itemProps1.xml><?xml version="1.0" encoding="utf-8"?>
+<file path=customXml/itemProps2.xml><?xml version="1.0" encoding="utf-8"?>
 <ds:datastoreItem xmlns:ds="http://schemas.openxmlformats.org/officeDocument/2006/customXml" ds:itemID="{BA490E6F-60E9-4574-90F1-58D20141A31F}">
   <ds:schemaRefs>
     <ds:schemaRef ds:uri="http://schemas.microsoft.com/office/2006/metadata/contentType"/>
@@ -9424,27 +9383,18 @@
 </ds:datastoreItem>
 </file>
 
-<file path=customXml/itemProps2.xml><?xml version="1.0" encoding="utf-8"?>
-<ds:datastoreItem xmlns:ds="http://schemas.openxmlformats.org/officeDocument/2006/customXml" ds:itemID="{CCF58D16-A835-4BDB-A50F-CD88A88BBFEB}">
+<file path=customXml/itemProps3.xml><?xml version="1.0" encoding="utf-8"?>
+<ds:datastoreItem xmlns:ds="http://schemas.openxmlformats.org/officeDocument/2006/customXml" ds:itemID="{8A3840AC-78A2-CF42-9AD8-01CD1749F8E7}">
   <ds:schemaRefs>
-    <ds:schemaRef ds:uri="http://schemas.microsoft.com/office/2006/metadata/properties"/>
-    <ds:schemaRef ds:uri="http://schemas.microsoft.com/office/infopath/2007/PartnerControls"/>
-  </ds:schemaRefs>
-</ds:datastoreItem>
-</file>
-
-<file path=customXml/itemProps3.xml><?xml version="1.0" encoding="utf-8"?>
-<ds:datastoreItem xmlns:ds="http://schemas.openxmlformats.org/officeDocument/2006/customXml" ds:itemID="{583A086E-6341-4041-9A5E-1FF20637433B}">
-  <ds:schemaRefs>
-    <ds:schemaRef ds:uri="http://schemas.microsoft.com/sharepoint/v3/contenttype/forms"/>
+    <ds:schemaRef ds:uri="http://schemas.openxmlformats.org/officeDocument/2006/bibliography"/>
   </ds:schemaRefs>
 </ds:datastoreItem>
 </file>
 
 <file path=customXml/itemProps4.xml><?xml version="1.0" encoding="utf-8"?>
-<ds:datastoreItem xmlns:ds="http://schemas.openxmlformats.org/officeDocument/2006/customXml" ds:itemID="{8A3840AC-78A2-CF42-9AD8-01CD1749F8E7}">
+<ds:datastoreItem xmlns:ds="http://schemas.openxmlformats.org/officeDocument/2006/customXml" ds:itemID="{583A086E-6341-4041-9A5E-1FF20637433B}">
   <ds:schemaRefs>
-    <ds:schemaRef ds:uri="http://schemas.openxmlformats.org/officeDocument/2006/bibliography"/>
+    <ds:schemaRef ds:uri="http://schemas.microsoft.com/sharepoint/v3/contenttype/forms"/>
   </ds:schemaRefs>
 </ds:datastoreItem>
 </file>

</xml_diff>